<commit_message>
update document: add draft design
</commit_message>
<xml_diff>
--- a/docs/doc.docx
+++ b/docs/doc.docx
@@ -7,8 +7,69 @@
         <w:pStyle w:val="Heading1"/>
       </w:pPr>
       <w:r>
-        <w:t>1. Monitor: giám sát theo dõi các máy trong mạng</w:t>
-      </w:r>
+        <w:t xml:space="preserve">1. Monitor: </w:t>
+      </w:r>
+      <w:proofErr w:type="spellStart"/>
+      <w:r>
+        <w:t>giám</w:t>
+      </w:r>
+      <w:proofErr w:type="spellEnd"/>
+      <w:r>
+        <w:t xml:space="preserve"> </w:t>
+      </w:r>
+      <w:proofErr w:type="spellStart"/>
+      <w:r>
+        <w:t>sát</w:t>
+      </w:r>
+      <w:proofErr w:type="spellEnd"/>
+      <w:r>
+        <w:t xml:space="preserve"> </w:t>
+      </w:r>
+      <w:proofErr w:type="spellStart"/>
+      <w:r>
+        <w:t>theo</w:t>
+      </w:r>
+      <w:proofErr w:type="spellEnd"/>
+      <w:r>
+        <w:t xml:space="preserve"> </w:t>
+      </w:r>
+      <w:proofErr w:type="spellStart"/>
+      <w:r>
+        <w:t>dõi</w:t>
+      </w:r>
+      <w:proofErr w:type="spellEnd"/>
+      <w:r>
+        <w:t xml:space="preserve"> </w:t>
+      </w:r>
+      <w:proofErr w:type="spellStart"/>
+      <w:r>
+        <w:t>các</w:t>
+      </w:r>
+      <w:proofErr w:type="spellEnd"/>
+      <w:r>
+        <w:t xml:space="preserve"> </w:t>
+      </w:r>
+      <w:proofErr w:type="spellStart"/>
+      <w:r>
+        <w:t>máy</w:t>
+      </w:r>
+      <w:proofErr w:type="spellEnd"/>
+      <w:r>
+        <w:t xml:space="preserve"> </w:t>
+      </w:r>
+      <w:proofErr w:type="spellStart"/>
+      <w:r>
+        <w:t>trong</w:t>
+      </w:r>
+      <w:proofErr w:type="spellEnd"/>
+      <w:r>
+        <w:t xml:space="preserve"> </w:t>
+      </w:r>
+      <w:proofErr w:type="spellStart"/>
+      <w:r>
+        <w:t>mạng</w:t>
+      </w:r>
+      <w:proofErr w:type="spellEnd"/>
     </w:p>
     <w:p>
       <w:pPr>
@@ -18,8 +79,109 @@
           <w:numId w:val="3"/>
         </w:numPr>
       </w:pPr>
-      <w:r>
-        <w:t>Lập lịch định kỳ lấy các thông tin của các thiết bị  trong mạng (cacti)</w:t>
+      <w:proofErr w:type="spellStart"/>
+      <w:r>
+        <w:t>Lập</w:t>
+      </w:r>
+      <w:proofErr w:type="spellEnd"/>
+      <w:r>
+        <w:t xml:space="preserve"> </w:t>
+      </w:r>
+      <w:proofErr w:type="spellStart"/>
+      <w:r>
+        <w:t>lịch</w:t>
+      </w:r>
+      <w:proofErr w:type="spellEnd"/>
+      <w:r>
+        <w:t xml:space="preserve"> </w:t>
+      </w:r>
+      <w:proofErr w:type="spellStart"/>
+      <w:r>
+        <w:t>định</w:t>
+      </w:r>
+      <w:proofErr w:type="spellEnd"/>
+      <w:r>
+        <w:t xml:space="preserve"> </w:t>
+      </w:r>
+      <w:proofErr w:type="spellStart"/>
+      <w:r>
+        <w:t>kỳ</w:t>
+      </w:r>
+      <w:proofErr w:type="spellEnd"/>
+      <w:r>
+        <w:t xml:space="preserve"> </w:t>
+      </w:r>
+      <w:proofErr w:type="spellStart"/>
+      <w:r>
+        <w:t>lấy</w:t>
+      </w:r>
+      <w:proofErr w:type="spellEnd"/>
+      <w:r>
+        <w:t xml:space="preserve"> </w:t>
+      </w:r>
+      <w:proofErr w:type="spellStart"/>
+      <w:r>
+        <w:t>các</w:t>
+      </w:r>
+      <w:proofErr w:type="spellEnd"/>
+      <w:r>
+        <w:t xml:space="preserve"> </w:t>
+      </w:r>
+      <w:proofErr w:type="spellStart"/>
+      <w:r>
+        <w:t>thông</w:t>
+      </w:r>
+      <w:proofErr w:type="spellEnd"/>
+      <w:r>
+        <w:t xml:space="preserve"> tin </w:t>
+      </w:r>
+      <w:proofErr w:type="spellStart"/>
+      <w:r>
+        <w:t>của</w:t>
+      </w:r>
+      <w:proofErr w:type="spellEnd"/>
+      <w:r>
+        <w:t xml:space="preserve"> </w:t>
+      </w:r>
+      <w:proofErr w:type="spellStart"/>
+      <w:r>
+        <w:t>các</w:t>
+      </w:r>
+      <w:proofErr w:type="spellEnd"/>
+      <w:r>
+        <w:t xml:space="preserve"> </w:t>
+      </w:r>
+      <w:proofErr w:type="spellStart"/>
+      <w:r>
+        <w:t>thiết</w:t>
+      </w:r>
+      <w:proofErr w:type="spellEnd"/>
+      <w:r>
+        <w:t xml:space="preserve"> </w:t>
+      </w:r>
+      <w:proofErr w:type="spellStart"/>
+      <w:r>
+        <w:t>bị</w:t>
+      </w:r>
+      <w:proofErr w:type="spellEnd"/>
+      <w:r>
+        <w:t xml:space="preserve">  </w:t>
+      </w:r>
+      <w:proofErr w:type="spellStart"/>
+      <w:r>
+        <w:t>trong</w:t>
+      </w:r>
+      <w:proofErr w:type="spellEnd"/>
+      <w:r>
+        <w:t xml:space="preserve"> </w:t>
+      </w:r>
+      <w:proofErr w:type="spellStart"/>
+      <w:r>
+        <w:t>mạng</w:t>
+      </w:r>
+      <w:proofErr w:type="spellEnd"/>
+      <w:r>
+        <w:t xml:space="preserve"> (cacti)</w:t>
       </w:r>
     </w:p>
     <w:p>
@@ -30,8 +192,213 @@
           <w:numId w:val="3"/>
         </w:numPr>
       </w:pPr>
-      <w:r>
-        <w:t>Lưu trữ các thông tin của các thiết bị vào các rra file. Update lại poller khi đẩy dữ liệu ra rra file thì cũng đẩy dữ liệu vào database (update cacti poller)</w:t>
+      <w:proofErr w:type="spellStart"/>
+      <w:r>
+        <w:t>Lưu</w:t>
+      </w:r>
+      <w:proofErr w:type="spellEnd"/>
+      <w:r>
+        <w:t xml:space="preserve"> </w:t>
+      </w:r>
+      <w:proofErr w:type="spellStart"/>
+      <w:r>
+        <w:t>trữ</w:t>
+      </w:r>
+      <w:proofErr w:type="spellEnd"/>
+      <w:r>
+        <w:t xml:space="preserve"> </w:t>
+      </w:r>
+      <w:proofErr w:type="spellStart"/>
+      <w:r>
+        <w:t>các</w:t>
+      </w:r>
+      <w:proofErr w:type="spellEnd"/>
+      <w:r>
+        <w:t xml:space="preserve"> </w:t>
+      </w:r>
+      <w:proofErr w:type="spellStart"/>
+      <w:r>
+        <w:t>thông</w:t>
+      </w:r>
+      <w:proofErr w:type="spellEnd"/>
+      <w:r>
+        <w:t xml:space="preserve"> tin </w:t>
+      </w:r>
+      <w:proofErr w:type="spellStart"/>
+      <w:r>
+        <w:t>của</w:t>
+      </w:r>
+      <w:proofErr w:type="spellEnd"/>
+      <w:r>
+        <w:t xml:space="preserve"> </w:t>
+      </w:r>
+      <w:proofErr w:type="spellStart"/>
+      <w:r>
+        <w:t>các</w:t>
+      </w:r>
+      <w:proofErr w:type="spellEnd"/>
+      <w:r>
+        <w:t xml:space="preserve"> </w:t>
+      </w:r>
+      <w:proofErr w:type="spellStart"/>
+      <w:r>
+        <w:t>thiết</w:t>
+      </w:r>
+      <w:proofErr w:type="spellEnd"/>
+      <w:r>
+        <w:t xml:space="preserve"> </w:t>
+      </w:r>
+      <w:proofErr w:type="spellStart"/>
+      <w:r>
+        <w:t>bị</w:t>
+      </w:r>
+      <w:proofErr w:type="spellEnd"/>
+      <w:r>
+        <w:t xml:space="preserve"> </w:t>
+      </w:r>
+      <w:proofErr w:type="spellStart"/>
+      <w:r>
+        <w:t>vào</w:t>
+      </w:r>
+      <w:proofErr w:type="spellEnd"/>
+      <w:r>
+        <w:t xml:space="preserve"> </w:t>
+      </w:r>
+      <w:proofErr w:type="spellStart"/>
+      <w:r>
+        <w:t>các</w:t>
+      </w:r>
+      <w:proofErr w:type="spellEnd"/>
+      <w:r>
+        <w:t xml:space="preserve"> </w:t>
+      </w:r>
+      <w:proofErr w:type="spellStart"/>
+      <w:r>
+        <w:t>rra</w:t>
+      </w:r>
+      <w:proofErr w:type="spellEnd"/>
+      <w:r>
+        <w:t xml:space="preserve"> file. Update </w:t>
+      </w:r>
+      <w:proofErr w:type="spellStart"/>
+      <w:r>
+        <w:t>lại</w:t>
+      </w:r>
+      <w:proofErr w:type="spellEnd"/>
+      <w:r>
+        <w:t xml:space="preserve"> </w:t>
+      </w:r>
+      <w:proofErr w:type="spellStart"/>
+      <w:r>
+        <w:t>poller</w:t>
+      </w:r>
+      <w:proofErr w:type="spellEnd"/>
+      <w:r>
+        <w:t xml:space="preserve"> </w:t>
+      </w:r>
+      <w:proofErr w:type="spellStart"/>
+      <w:r>
+        <w:t>khi</w:t>
+      </w:r>
+      <w:proofErr w:type="spellEnd"/>
+      <w:r>
+        <w:t xml:space="preserve"> </w:t>
+      </w:r>
+      <w:proofErr w:type="spellStart"/>
+      <w:r>
+        <w:t>đẩy</w:t>
+      </w:r>
+      <w:proofErr w:type="spellEnd"/>
+      <w:r>
+        <w:t xml:space="preserve"> </w:t>
+      </w:r>
+      <w:proofErr w:type="spellStart"/>
+      <w:r>
+        <w:t>dữ</w:t>
+      </w:r>
+      <w:proofErr w:type="spellEnd"/>
+      <w:r>
+        <w:t xml:space="preserve"> </w:t>
+      </w:r>
+      <w:proofErr w:type="spellStart"/>
+      <w:r>
+        <w:t>liệu</w:t>
+      </w:r>
+      <w:proofErr w:type="spellEnd"/>
+      <w:r>
+        <w:t xml:space="preserve"> </w:t>
+      </w:r>
+      <w:proofErr w:type="spellStart"/>
+      <w:r>
+        <w:t>ra</w:t>
+      </w:r>
+      <w:proofErr w:type="spellEnd"/>
+      <w:r>
+        <w:t xml:space="preserve"> </w:t>
+      </w:r>
+      <w:proofErr w:type="spellStart"/>
+      <w:r>
+        <w:t>rra</w:t>
+      </w:r>
+      <w:proofErr w:type="spellEnd"/>
+      <w:r>
+        <w:t xml:space="preserve"> file </w:t>
+      </w:r>
+      <w:proofErr w:type="spellStart"/>
+      <w:r>
+        <w:t>thì</w:t>
+      </w:r>
+      <w:proofErr w:type="spellEnd"/>
+      <w:r>
+        <w:t xml:space="preserve"> </w:t>
+      </w:r>
+      <w:proofErr w:type="spellStart"/>
+      <w:r>
+        <w:t>cũng</w:t>
+      </w:r>
+      <w:proofErr w:type="spellEnd"/>
+      <w:r>
+        <w:t xml:space="preserve"> </w:t>
+      </w:r>
+      <w:proofErr w:type="spellStart"/>
+      <w:r>
+        <w:t>đẩy</w:t>
+      </w:r>
+      <w:proofErr w:type="spellEnd"/>
+      <w:r>
+        <w:t xml:space="preserve"> </w:t>
+      </w:r>
+      <w:proofErr w:type="spellStart"/>
+      <w:r>
+        <w:t>dữ</w:t>
+      </w:r>
+      <w:proofErr w:type="spellEnd"/>
+      <w:r>
+        <w:t xml:space="preserve"> </w:t>
+      </w:r>
+      <w:proofErr w:type="spellStart"/>
+      <w:r>
+        <w:t>liệu</w:t>
+      </w:r>
+      <w:proofErr w:type="spellEnd"/>
+      <w:r>
+        <w:t xml:space="preserve"> </w:t>
+      </w:r>
+      <w:proofErr w:type="spellStart"/>
+      <w:r>
+        <w:t>vào</w:t>
+      </w:r>
+      <w:proofErr w:type="spellEnd"/>
+      <w:r>
+        <w:t xml:space="preserve"> database (update cacti </w:t>
+      </w:r>
+      <w:proofErr w:type="spellStart"/>
+      <w:r>
+        <w:t>poller</w:t>
+      </w:r>
+      <w:proofErr w:type="spellEnd"/>
+      <w:r>
+        <w:t>)</w:t>
       </w:r>
     </w:p>
     <w:p>
@@ -42,9 +409,35 @@
           <w:numId w:val="3"/>
         </w:numPr>
       </w:pPr>
-      <w:r>
-        <w:t>Thời gian bật tắt</w:t>
-      </w:r>
+      <w:proofErr w:type="spellStart"/>
+      <w:r>
+        <w:t>Thời</w:t>
+      </w:r>
+      <w:proofErr w:type="spellEnd"/>
+      <w:r>
+        <w:t xml:space="preserve"> </w:t>
+      </w:r>
+      <w:proofErr w:type="spellStart"/>
+      <w:r>
+        <w:t>gian</w:t>
+      </w:r>
+      <w:proofErr w:type="spellEnd"/>
+      <w:r>
+        <w:t xml:space="preserve"> </w:t>
+      </w:r>
+      <w:proofErr w:type="spellStart"/>
+      <w:r>
+        <w:t>bật</w:t>
+      </w:r>
+      <w:proofErr w:type="spellEnd"/>
+      <w:r>
+        <w:t xml:space="preserve"> </w:t>
+      </w:r>
+      <w:proofErr w:type="spellStart"/>
+      <w:r>
+        <w:t>tắt</w:t>
+      </w:r>
+      <w:proofErr w:type="spellEnd"/>
     </w:p>
     <w:p>
       <w:pPr>
@@ -54,9 +447,27 @@
           <w:numId w:val="3"/>
         </w:numPr>
       </w:pPr>
-      <w:r>
-        <w:t>Thông tin bộ nhớ</w:t>
-      </w:r>
+      <w:proofErr w:type="spellStart"/>
+      <w:r>
+        <w:t>Thông</w:t>
+      </w:r>
+      <w:proofErr w:type="spellEnd"/>
+      <w:r>
+        <w:t xml:space="preserve"> tin </w:t>
+      </w:r>
+      <w:proofErr w:type="spellStart"/>
+      <w:r>
+        <w:t>bộ</w:t>
+      </w:r>
+      <w:proofErr w:type="spellEnd"/>
+      <w:r>
+        <w:t xml:space="preserve"> </w:t>
+      </w:r>
+      <w:proofErr w:type="spellStart"/>
+      <w:r>
+        <w:t>nhớ</w:t>
+      </w:r>
+      <w:proofErr w:type="spellEnd"/>
     </w:p>
     <w:p>
       <w:pPr>
@@ -66,9 +477,35 @@
           <w:numId w:val="3"/>
         </w:numPr>
       </w:pPr>
-      <w:r>
-        <w:t>Tốc độ đường chuyền</w:t>
-      </w:r>
+      <w:proofErr w:type="spellStart"/>
+      <w:r>
+        <w:t>Tốc</w:t>
+      </w:r>
+      <w:proofErr w:type="spellEnd"/>
+      <w:r>
+        <w:t xml:space="preserve"> </w:t>
+      </w:r>
+      <w:proofErr w:type="spellStart"/>
+      <w:r>
+        <w:t>độ</w:t>
+      </w:r>
+      <w:proofErr w:type="spellEnd"/>
+      <w:r>
+        <w:t xml:space="preserve"> </w:t>
+      </w:r>
+      <w:proofErr w:type="spellStart"/>
+      <w:r>
+        <w:t>đường</w:t>
+      </w:r>
+      <w:proofErr w:type="spellEnd"/>
+      <w:r>
+        <w:t xml:space="preserve"> </w:t>
+      </w:r>
+      <w:proofErr w:type="spellStart"/>
+      <w:r>
+        <w:t>chuyền</w:t>
+      </w:r>
+      <w:proofErr w:type="spellEnd"/>
     </w:p>
     <w:p>
       <w:pPr>
@@ -90,8 +527,125 @@
           <w:numId w:val="3"/>
         </w:numPr>
       </w:pPr>
-      <w:r>
-        <w:t>Hiển thị trạng thái, thông số của các thiết bị thu thập được ở trên (monitor plugin)</w:t>
+      <w:proofErr w:type="spellStart"/>
+      <w:r>
+        <w:t>Hiển</w:t>
+      </w:r>
+      <w:proofErr w:type="spellEnd"/>
+      <w:r>
+        <w:t xml:space="preserve"> </w:t>
+      </w:r>
+      <w:proofErr w:type="spellStart"/>
+      <w:r>
+        <w:t>thị</w:t>
+      </w:r>
+      <w:proofErr w:type="spellEnd"/>
+      <w:r>
+        <w:t xml:space="preserve"> </w:t>
+      </w:r>
+      <w:proofErr w:type="spellStart"/>
+      <w:r>
+        <w:t>trạng</w:t>
+      </w:r>
+      <w:proofErr w:type="spellEnd"/>
+      <w:r>
+        <w:t xml:space="preserve"> </w:t>
+      </w:r>
+      <w:proofErr w:type="spellStart"/>
+      <w:r>
+        <w:t>thái</w:t>
+      </w:r>
+      <w:proofErr w:type="spellEnd"/>
+      <w:r>
+        <w:t xml:space="preserve">, </w:t>
+      </w:r>
+      <w:proofErr w:type="spellStart"/>
+      <w:r>
+        <w:t>thông</w:t>
+      </w:r>
+      <w:proofErr w:type="spellEnd"/>
+      <w:r>
+        <w:t xml:space="preserve"> </w:t>
+      </w:r>
+      <w:proofErr w:type="spellStart"/>
+      <w:r>
+        <w:t>số</w:t>
+      </w:r>
+      <w:proofErr w:type="spellEnd"/>
+      <w:r>
+        <w:t xml:space="preserve"> </w:t>
+      </w:r>
+      <w:proofErr w:type="spellStart"/>
+      <w:r>
+        <w:t>của</w:t>
+      </w:r>
+      <w:proofErr w:type="spellEnd"/>
+      <w:r>
+        <w:t xml:space="preserve"> </w:t>
+      </w:r>
+      <w:proofErr w:type="spellStart"/>
+      <w:r>
+        <w:t>các</w:t>
+      </w:r>
+      <w:proofErr w:type="spellEnd"/>
+      <w:r>
+        <w:t xml:space="preserve"> </w:t>
+      </w:r>
+      <w:proofErr w:type="spellStart"/>
+      <w:r>
+        <w:t>thiết</w:t>
+      </w:r>
+      <w:proofErr w:type="spellEnd"/>
+      <w:r>
+        <w:t xml:space="preserve"> </w:t>
+      </w:r>
+      <w:proofErr w:type="spellStart"/>
+      <w:r>
+        <w:t>bị</w:t>
+      </w:r>
+      <w:proofErr w:type="spellEnd"/>
+      <w:r>
+        <w:t xml:space="preserve"> </w:t>
+      </w:r>
+      <w:proofErr w:type="spellStart"/>
+      <w:r>
+        <w:t>thu</w:t>
+      </w:r>
+      <w:proofErr w:type="spellEnd"/>
+      <w:r>
+        <w:t xml:space="preserve"> </w:t>
+      </w:r>
+      <w:proofErr w:type="spellStart"/>
+      <w:r>
+        <w:t>thập</w:t>
+      </w:r>
+      <w:proofErr w:type="spellEnd"/>
+      <w:r>
+        <w:t xml:space="preserve"> </w:t>
+      </w:r>
+      <w:proofErr w:type="spellStart"/>
+      <w:r>
+        <w:t>được</w:t>
+      </w:r>
+      <w:proofErr w:type="spellEnd"/>
+      <w:r>
+        <w:t xml:space="preserve"> ở </w:t>
+      </w:r>
+      <w:proofErr w:type="spellStart"/>
+      <w:r>
+        <w:t>trên</w:t>
+      </w:r>
+      <w:proofErr w:type="spellEnd"/>
+      <w:r>
+        <w:t xml:space="preserve"> (monitor </w:t>
+      </w:r>
+      <w:proofErr w:type="spellStart"/>
+      <w:r>
+        <w:t>plugin</w:t>
+      </w:r>
+      <w:proofErr w:type="spellEnd"/>
+      <w:r>
+        <w:t>)</w:t>
       </w:r>
     </w:p>
     <w:p>
@@ -102,8 +656,197 @@
           <w:numId w:val="3"/>
         </w:numPr>
       </w:pPr>
-      <w:r>
-        <w:t>Chức năng hiển thị dữ liệu của từng biểu đồ  dưới dạng bảng biểu, cho phép tùy chọn hiển thị bảng biểu hoặc không (update cacti graph view)</w:t>
+      <w:proofErr w:type="spellStart"/>
+      <w:r>
+        <w:t>Chức</w:t>
+      </w:r>
+      <w:proofErr w:type="spellEnd"/>
+      <w:r>
+        <w:t xml:space="preserve"> </w:t>
+      </w:r>
+      <w:proofErr w:type="spellStart"/>
+      <w:r>
+        <w:t>năng</w:t>
+      </w:r>
+      <w:proofErr w:type="spellEnd"/>
+      <w:r>
+        <w:t xml:space="preserve"> </w:t>
+      </w:r>
+      <w:proofErr w:type="spellStart"/>
+      <w:r>
+        <w:t>hiển</w:t>
+      </w:r>
+      <w:proofErr w:type="spellEnd"/>
+      <w:r>
+        <w:t xml:space="preserve"> </w:t>
+      </w:r>
+      <w:proofErr w:type="spellStart"/>
+      <w:r>
+        <w:t>thị</w:t>
+      </w:r>
+      <w:proofErr w:type="spellEnd"/>
+      <w:r>
+        <w:t xml:space="preserve"> </w:t>
+      </w:r>
+      <w:proofErr w:type="spellStart"/>
+      <w:r>
+        <w:t>dữ</w:t>
+      </w:r>
+      <w:proofErr w:type="spellEnd"/>
+      <w:r>
+        <w:t xml:space="preserve"> </w:t>
+      </w:r>
+      <w:proofErr w:type="spellStart"/>
+      <w:r>
+        <w:t>liệu</w:t>
+      </w:r>
+      <w:proofErr w:type="spellEnd"/>
+      <w:r>
+        <w:t xml:space="preserve"> </w:t>
+      </w:r>
+      <w:proofErr w:type="spellStart"/>
+      <w:r>
+        <w:t>của</w:t>
+      </w:r>
+      <w:proofErr w:type="spellEnd"/>
+      <w:r>
+        <w:t xml:space="preserve"> </w:t>
+      </w:r>
+      <w:proofErr w:type="spellStart"/>
+      <w:r>
+        <w:t>từng</w:t>
+      </w:r>
+      <w:proofErr w:type="spellEnd"/>
+      <w:r>
+        <w:t xml:space="preserve"> </w:t>
+      </w:r>
+      <w:proofErr w:type="spellStart"/>
+      <w:r>
+        <w:t>biểu</w:t>
+      </w:r>
+      <w:proofErr w:type="spellEnd"/>
+      <w:r>
+        <w:t xml:space="preserve"> </w:t>
+      </w:r>
+      <w:proofErr w:type="spellStart"/>
+      <w:r>
+        <w:t>đồ</w:t>
+      </w:r>
+      <w:proofErr w:type="spellEnd"/>
+      <w:r>
+        <w:t xml:space="preserve">  </w:t>
+      </w:r>
+      <w:proofErr w:type="spellStart"/>
+      <w:r>
+        <w:t>dưới</w:t>
+      </w:r>
+      <w:proofErr w:type="spellEnd"/>
+      <w:r>
+        <w:t xml:space="preserve"> </w:t>
+      </w:r>
+      <w:proofErr w:type="spellStart"/>
+      <w:r>
+        <w:t>dạng</w:t>
+      </w:r>
+      <w:proofErr w:type="spellEnd"/>
+      <w:r>
+        <w:t xml:space="preserve"> </w:t>
+      </w:r>
+      <w:proofErr w:type="spellStart"/>
+      <w:r>
+        <w:t>bảng</w:t>
+      </w:r>
+      <w:proofErr w:type="spellEnd"/>
+      <w:r>
+        <w:t xml:space="preserve"> </w:t>
+      </w:r>
+      <w:proofErr w:type="spellStart"/>
+      <w:r>
+        <w:t>biểu</w:t>
+      </w:r>
+      <w:proofErr w:type="spellEnd"/>
+      <w:r>
+        <w:t xml:space="preserve">, </w:t>
+      </w:r>
+      <w:proofErr w:type="spellStart"/>
+      <w:r>
+        <w:t>cho</w:t>
+      </w:r>
+      <w:proofErr w:type="spellEnd"/>
+      <w:r>
+        <w:t xml:space="preserve"> </w:t>
+      </w:r>
+      <w:proofErr w:type="spellStart"/>
+      <w:r>
+        <w:t>phép</w:t>
+      </w:r>
+      <w:proofErr w:type="spellEnd"/>
+      <w:r>
+        <w:t xml:space="preserve"> </w:t>
+      </w:r>
+      <w:proofErr w:type="spellStart"/>
+      <w:r>
+        <w:t>tùy</w:t>
+      </w:r>
+      <w:proofErr w:type="spellEnd"/>
+      <w:r>
+        <w:t xml:space="preserve"> </w:t>
+      </w:r>
+      <w:proofErr w:type="spellStart"/>
+      <w:r>
+        <w:t>chọn</w:t>
+      </w:r>
+      <w:proofErr w:type="spellEnd"/>
+      <w:r>
+        <w:t xml:space="preserve"> </w:t>
+      </w:r>
+      <w:proofErr w:type="spellStart"/>
+      <w:r>
+        <w:t>hiển</w:t>
+      </w:r>
+      <w:proofErr w:type="spellEnd"/>
+      <w:r>
+        <w:t xml:space="preserve"> </w:t>
+      </w:r>
+      <w:proofErr w:type="spellStart"/>
+      <w:r>
+        <w:t>thị</w:t>
+      </w:r>
+      <w:proofErr w:type="spellEnd"/>
+      <w:r>
+        <w:t xml:space="preserve"> </w:t>
+      </w:r>
+      <w:proofErr w:type="spellStart"/>
+      <w:r>
+        <w:t>bảng</w:t>
+      </w:r>
+      <w:proofErr w:type="spellEnd"/>
+      <w:r>
+        <w:t xml:space="preserve"> </w:t>
+      </w:r>
+      <w:proofErr w:type="spellStart"/>
+      <w:r>
+        <w:t>biểu</w:t>
+      </w:r>
+      <w:proofErr w:type="spellEnd"/>
+      <w:r>
+        <w:t xml:space="preserve"> </w:t>
+      </w:r>
+      <w:proofErr w:type="spellStart"/>
+      <w:r>
+        <w:t>hoặc</w:t>
+      </w:r>
+      <w:proofErr w:type="spellEnd"/>
+      <w:r>
+        <w:t xml:space="preserve"> </w:t>
+      </w:r>
+      <w:proofErr w:type="spellStart"/>
+      <w:r>
+        <w:t>không</w:t>
+      </w:r>
+      <w:proofErr w:type="spellEnd"/>
+      <w:r>
+        <w:t xml:space="preserve"> (update cacti graph view)</w:t>
       </w:r>
     </w:p>
     <w:p>
@@ -111,13 +854,98 @@
         <w:pStyle w:val="Heading1"/>
       </w:pPr>
       <w:r>
-        <w:t>2. Syslog</w:t>
-      </w:r>
-      <w:r>
-        <w:t xml:space="preserve"> </w:t>
-      </w:r>
-      <w:r>
-        <w:t>: (Bẫy các sự kiện rồi chuyển thành dòng nhật ký (log)</w:t>
+        <w:t xml:space="preserve">2. </w:t>
+      </w:r>
+      <w:proofErr w:type="spellStart"/>
+      <w:r>
+        <w:t>Syslog</w:t>
+      </w:r>
+      <w:proofErr w:type="spellEnd"/>
+      <w:r>
+        <w:t xml:space="preserve"> </w:t>
+      </w:r>
+      <w:r>
+        <w:t>: (</w:t>
+      </w:r>
+      <w:proofErr w:type="spellStart"/>
+      <w:r>
+        <w:t>Bẫy</w:t>
+      </w:r>
+      <w:proofErr w:type="spellEnd"/>
+      <w:r>
+        <w:t xml:space="preserve"> </w:t>
+      </w:r>
+      <w:proofErr w:type="spellStart"/>
+      <w:r>
+        <w:t>các</w:t>
+      </w:r>
+      <w:proofErr w:type="spellEnd"/>
+      <w:r>
+        <w:t xml:space="preserve"> </w:t>
+      </w:r>
+      <w:proofErr w:type="spellStart"/>
+      <w:r>
+        <w:t>sự</w:t>
+      </w:r>
+      <w:proofErr w:type="spellEnd"/>
+      <w:r>
+        <w:t xml:space="preserve"> </w:t>
+      </w:r>
+      <w:proofErr w:type="spellStart"/>
+      <w:r>
+        <w:t>kiện</w:t>
+      </w:r>
+      <w:proofErr w:type="spellEnd"/>
+      <w:r>
+        <w:t xml:space="preserve"> </w:t>
+      </w:r>
+      <w:proofErr w:type="spellStart"/>
+      <w:r>
+        <w:t>rồi</w:t>
+      </w:r>
+      <w:proofErr w:type="spellEnd"/>
+      <w:r>
+        <w:t xml:space="preserve"> </w:t>
+      </w:r>
+      <w:proofErr w:type="spellStart"/>
+      <w:r>
+        <w:t>chuyển</w:t>
+      </w:r>
+      <w:proofErr w:type="spellEnd"/>
+      <w:r>
+        <w:t xml:space="preserve"> </w:t>
+      </w:r>
+      <w:proofErr w:type="spellStart"/>
+      <w:r>
+        <w:t>thành</w:t>
+      </w:r>
+      <w:proofErr w:type="spellEnd"/>
+      <w:r>
+        <w:t xml:space="preserve"> </w:t>
+      </w:r>
+      <w:proofErr w:type="spellStart"/>
+      <w:r>
+        <w:t>dòng</w:t>
+      </w:r>
+      <w:proofErr w:type="spellEnd"/>
+      <w:r>
+        <w:t xml:space="preserve"> </w:t>
+      </w:r>
+      <w:proofErr w:type="spellStart"/>
+      <w:r>
+        <w:t>nhật</w:t>
+      </w:r>
+      <w:proofErr w:type="spellEnd"/>
+      <w:r>
+        <w:t xml:space="preserve"> </w:t>
+      </w:r>
+      <w:proofErr w:type="spellStart"/>
+      <w:r>
+        <w:t>ký</w:t>
+      </w:r>
+      <w:proofErr w:type="spellEnd"/>
+      <w:r>
+        <w:t xml:space="preserve"> (log)</w:t>
       </w:r>
     </w:p>
     <w:p>
@@ -128,9 +956,99 @@
           <w:numId w:val="5"/>
         </w:numPr>
       </w:pPr>
-      <w:r>
-        <w:t>Cài đặt snmp trap translator bắt các sự kiện gửi từ các thiết bị</w:t>
-      </w:r>
+      <w:proofErr w:type="spellStart"/>
+      <w:r>
+        <w:t>Cài</w:t>
+      </w:r>
+      <w:proofErr w:type="spellEnd"/>
+      <w:r>
+        <w:t xml:space="preserve"> </w:t>
+      </w:r>
+      <w:proofErr w:type="spellStart"/>
+      <w:r>
+        <w:t>đặt</w:t>
+      </w:r>
+      <w:proofErr w:type="spellEnd"/>
+      <w:r>
+        <w:t xml:space="preserve"> </w:t>
+      </w:r>
+      <w:proofErr w:type="spellStart"/>
+      <w:r>
+        <w:t>snmp</w:t>
+      </w:r>
+      <w:proofErr w:type="spellEnd"/>
+      <w:r>
+        <w:t xml:space="preserve"> trap translator </w:t>
+      </w:r>
+      <w:proofErr w:type="spellStart"/>
+      <w:r>
+        <w:t>bắt</w:t>
+      </w:r>
+      <w:proofErr w:type="spellEnd"/>
+      <w:r>
+        <w:t xml:space="preserve"> </w:t>
+      </w:r>
+      <w:proofErr w:type="spellStart"/>
+      <w:r>
+        <w:t>các</w:t>
+      </w:r>
+      <w:proofErr w:type="spellEnd"/>
+      <w:r>
+        <w:t xml:space="preserve"> </w:t>
+      </w:r>
+      <w:proofErr w:type="spellStart"/>
+      <w:r>
+        <w:t>sự</w:t>
+      </w:r>
+      <w:proofErr w:type="spellEnd"/>
+      <w:r>
+        <w:t xml:space="preserve"> </w:t>
+      </w:r>
+      <w:proofErr w:type="spellStart"/>
+      <w:r>
+        <w:t>kiện</w:t>
+      </w:r>
+      <w:proofErr w:type="spellEnd"/>
+      <w:r>
+        <w:t xml:space="preserve"> </w:t>
+      </w:r>
+      <w:proofErr w:type="spellStart"/>
+      <w:r>
+        <w:t>gửi</w:t>
+      </w:r>
+      <w:proofErr w:type="spellEnd"/>
+      <w:r>
+        <w:t xml:space="preserve"> </w:t>
+      </w:r>
+      <w:proofErr w:type="spellStart"/>
+      <w:r>
+        <w:t>từ</w:t>
+      </w:r>
+      <w:proofErr w:type="spellEnd"/>
+      <w:r>
+        <w:t xml:space="preserve"> </w:t>
+      </w:r>
+      <w:proofErr w:type="spellStart"/>
+      <w:r>
+        <w:t>các</w:t>
+      </w:r>
+      <w:proofErr w:type="spellEnd"/>
+      <w:r>
+        <w:t xml:space="preserve"> </w:t>
+      </w:r>
+      <w:proofErr w:type="spellStart"/>
+      <w:r>
+        <w:t>thiết</w:t>
+      </w:r>
+      <w:proofErr w:type="spellEnd"/>
+      <w:r>
+        <w:t xml:space="preserve"> </w:t>
+      </w:r>
+      <w:proofErr w:type="spellStart"/>
+      <w:r>
+        <w:t>bị</w:t>
+      </w:r>
+      <w:proofErr w:type="spellEnd"/>
     </w:p>
     <w:p>
       <w:pPr>
@@ -140,9 +1058,43 @@
           <w:numId w:val="5"/>
         </w:numPr>
       </w:pPr>
-      <w:r>
-        <w:t>Lưu trữ dưới dạng syslog</w:t>
-      </w:r>
+      <w:proofErr w:type="spellStart"/>
+      <w:r>
+        <w:t>Lưu</w:t>
+      </w:r>
+      <w:proofErr w:type="spellEnd"/>
+      <w:r>
+        <w:t xml:space="preserve"> </w:t>
+      </w:r>
+      <w:proofErr w:type="spellStart"/>
+      <w:r>
+        <w:t>trữ</w:t>
+      </w:r>
+      <w:proofErr w:type="spellEnd"/>
+      <w:r>
+        <w:t xml:space="preserve"> </w:t>
+      </w:r>
+      <w:proofErr w:type="spellStart"/>
+      <w:r>
+        <w:t>dưới</w:t>
+      </w:r>
+      <w:proofErr w:type="spellEnd"/>
+      <w:r>
+        <w:t xml:space="preserve"> </w:t>
+      </w:r>
+      <w:proofErr w:type="spellStart"/>
+      <w:r>
+        <w:t>dạng</w:t>
+      </w:r>
+      <w:proofErr w:type="spellEnd"/>
+      <w:r>
+        <w:t xml:space="preserve"> </w:t>
+      </w:r>
+      <w:proofErr w:type="spellStart"/>
+      <w:r>
+        <w:t>syslog</w:t>
+      </w:r>
+      <w:proofErr w:type="spellEnd"/>
     </w:p>
     <w:p>
       <w:pPr>
@@ -152,8 +1104,125 @@
           <w:numId w:val="5"/>
         </w:numPr>
       </w:pPr>
-      <w:r>
-        <w:t>Hiển thị syslog của từng thiết bị, có các bộ lọc thiết bị, log level, severity, thời gian,...</w:t>
+      <w:proofErr w:type="spellStart"/>
+      <w:r>
+        <w:t>Hiển</w:t>
+      </w:r>
+      <w:proofErr w:type="spellEnd"/>
+      <w:r>
+        <w:t xml:space="preserve"> </w:t>
+      </w:r>
+      <w:proofErr w:type="spellStart"/>
+      <w:r>
+        <w:t>thị</w:t>
+      </w:r>
+      <w:proofErr w:type="spellEnd"/>
+      <w:r>
+        <w:t xml:space="preserve"> </w:t>
+      </w:r>
+      <w:proofErr w:type="spellStart"/>
+      <w:r>
+        <w:t>syslog</w:t>
+      </w:r>
+      <w:proofErr w:type="spellEnd"/>
+      <w:r>
+        <w:t xml:space="preserve"> </w:t>
+      </w:r>
+      <w:proofErr w:type="spellStart"/>
+      <w:r>
+        <w:t>của</w:t>
+      </w:r>
+      <w:proofErr w:type="spellEnd"/>
+      <w:r>
+        <w:t xml:space="preserve"> </w:t>
+      </w:r>
+      <w:proofErr w:type="spellStart"/>
+      <w:r>
+        <w:t>từng</w:t>
+      </w:r>
+      <w:proofErr w:type="spellEnd"/>
+      <w:r>
+        <w:t xml:space="preserve"> </w:t>
+      </w:r>
+      <w:proofErr w:type="spellStart"/>
+      <w:r>
+        <w:t>thiết</w:t>
+      </w:r>
+      <w:proofErr w:type="spellEnd"/>
+      <w:r>
+        <w:t xml:space="preserve"> </w:t>
+      </w:r>
+      <w:proofErr w:type="spellStart"/>
+      <w:r>
+        <w:t>bị</w:t>
+      </w:r>
+      <w:proofErr w:type="spellEnd"/>
+      <w:r>
+        <w:t xml:space="preserve">, </w:t>
+      </w:r>
+      <w:proofErr w:type="spellStart"/>
+      <w:r>
+        <w:t>có</w:t>
+      </w:r>
+      <w:proofErr w:type="spellEnd"/>
+      <w:r>
+        <w:t xml:space="preserve"> </w:t>
+      </w:r>
+      <w:proofErr w:type="spellStart"/>
+      <w:r>
+        <w:t>các</w:t>
+      </w:r>
+      <w:proofErr w:type="spellEnd"/>
+      <w:r>
+        <w:t xml:space="preserve"> </w:t>
+      </w:r>
+      <w:proofErr w:type="spellStart"/>
+      <w:r>
+        <w:t>bộ</w:t>
+      </w:r>
+      <w:proofErr w:type="spellEnd"/>
+      <w:r>
+        <w:t xml:space="preserve"> </w:t>
+      </w:r>
+      <w:proofErr w:type="spellStart"/>
+      <w:r>
+        <w:t>lọc</w:t>
+      </w:r>
+      <w:proofErr w:type="spellEnd"/>
+      <w:r>
+        <w:t xml:space="preserve"> </w:t>
+      </w:r>
+      <w:proofErr w:type="spellStart"/>
+      <w:r>
+        <w:t>thiết</w:t>
+      </w:r>
+      <w:proofErr w:type="spellEnd"/>
+      <w:r>
+        <w:t xml:space="preserve"> </w:t>
+      </w:r>
+      <w:proofErr w:type="spellStart"/>
+      <w:r>
+        <w:t>bị</w:t>
+      </w:r>
+      <w:proofErr w:type="spellEnd"/>
+      <w:r>
+        <w:t xml:space="preserve">, log level, severity, </w:t>
+      </w:r>
+      <w:proofErr w:type="spellStart"/>
+      <w:r>
+        <w:t>thời</w:t>
+      </w:r>
+      <w:proofErr w:type="spellEnd"/>
+      <w:r>
+        <w:t xml:space="preserve"> </w:t>
+      </w:r>
+      <w:proofErr w:type="spellStart"/>
+      <w:r>
+        <w:t>gian</w:t>
+      </w:r>
+      <w:proofErr w:type="spellEnd"/>
+      <w:r>
+        <w:t>,...</w:t>
       </w:r>
     </w:p>
     <w:p>
@@ -161,28 +1230,224 @@
         <w:rPr>
           <w:rStyle w:val="Heading1Char"/>
         </w:rPr>
-        <w:t>3. Quản trị lấy thông tin từ máy windows</w:t>
-      </w:r>
-      <w:r>
-        <w:t>.</w:t>
-      </w:r>
-    </w:p>
-    <w:p>
-      <w:r>
-        <w:t>N/A</w:t>
-      </w:r>
-    </w:p>
-    <w:p>
-      <w:pPr>
+        <w:t xml:space="preserve">3. </w:t>
+      </w:r>
+      <w:proofErr w:type="spellStart"/>
+      <w:r>
         <w:rPr>
           <w:rStyle w:val="Heading1Char"/>
         </w:rPr>
-      </w:pPr>
+        <w:t>Quản</w:t>
+      </w:r>
+      <w:proofErr w:type="spellEnd"/>
       <w:r>
         <w:rPr>
           <w:rStyle w:val="Heading1Char"/>
         </w:rPr>
-        <w:t xml:space="preserve">4.  Khai thác gửi cảnh báo qua email hoặc sms (thold)  </w:t>
+        <w:t xml:space="preserve"> </w:t>
+      </w:r>
+      <w:proofErr w:type="spellStart"/>
+      <w:r>
+        <w:rPr>
+          <w:rStyle w:val="Heading1Char"/>
+        </w:rPr>
+        <w:t>trị</w:t>
+      </w:r>
+      <w:proofErr w:type="spellEnd"/>
+      <w:r>
+        <w:rPr>
+          <w:rStyle w:val="Heading1Char"/>
+        </w:rPr>
+        <w:t xml:space="preserve"> </w:t>
+      </w:r>
+      <w:proofErr w:type="spellStart"/>
+      <w:r>
+        <w:rPr>
+          <w:rStyle w:val="Heading1Char"/>
+        </w:rPr>
+        <w:t>lấy</w:t>
+      </w:r>
+      <w:proofErr w:type="spellEnd"/>
+      <w:r>
+        <w:rPr>
+          <w:rStyle w:val="Heading1Char"/>
+        </w:rPr>
+        <w:t xml:space="preserve"> </w:t>
+      </w:r>
+      <w:proofErr w:type="spellStart"/>
+      <w:r>
+        <w:rPr>
+          <w:rStyle w:val="Heading1Char"/>
+        </w:rPr>
+        <w:t>thông</w:t>
+      </w:r>
+      <w:proofErr w:type="spellEnd"/>
+      <w:r>
+        <w:rPr>
+          <w:rStyle w:val="Heading1Char"/>
+        </w:rPr>
+        <w:t xml:space="preserve"> tin </w:t>
+      </w:r>
+      <w:proofErr w:type="spellStart"/>
+      <w:r>
+        <w:rPr>
+          <w:rStyle w:val="Heading1Char"/>
+        </w:rPr>
+        <w:t>từ</w:t>
+      </w:r>
+      <w:proofErr w:type="spellEnd"/>
+      <w:r>
+        <w:rPr>
+          <w:rStyle w:val="Heading1Char"/>
+        </w:rPr>
+        <w:t xml:space="preserve"> </w:t>
+      </w:r>
+      <w:proofErr w:type="spellStart"/>
+      <w:r>
+        <w:rPr>
+          <w:rStyle w:val="Heading1Char"/>
+        </w:rPr>
+        <w:t>máy</w:t>
+      </w:r>
+      <w:proofErr w:type="spellEnd"/>
+      <w:r>
+        <w:rPr>
+          <w:rStyle w:val="Heading1Char"/>
+        </w:rPr>
+        <w:t xml:space="preserve"> windows</w:t>
+      </w:r>
+      <w:r>
+        <w:t>.</w:t>
+      </w:r>
+    </w:p>
+    <w:p>
+      <w:r>
+        <w:t>N/A</w:t>
+      </w:r>
+    </w:p>
+    <w:p>
+      <w:pPr>
+        <w:rPr>
+          <w:rStyle w:val="Heading1Char"/>
+        </w:rPr>
+      </w:pPr>
+      <w:r>
+        <w:rPr>
+          <w:rStyle w:val="Heading1Char"/>
+        </w:rPr>
+        <w:t xml:space="preserve">4.  </w:t>
+      </w:r>
+      <w:proofErr w:type="spellStart"/>
+      <w:r>
+        <w:rPr>
+          <w:rStyle w:val="Heading1Char"/>
+        </w:rPr>
+        <w:t>Khai</w:t>
+      </w:r>
+      <w:proofErr w:type="spellEnd"/>
+      <w:r>
+        <w:rPr>
+          <w:rStyle w:val="Heading1Char"/>
+        </w:rPr>
+        <w:t xml:space="preserve"> </w:t>
+      </w:r>
+      <w:proofErr w:type="spellStart"/>
+      <w:r>
+        <w:rPr>
+          <w:rStyle w:val="Heading1Char"/>
+        </w:rPr>
+        <w:t>thác</w:t>
+      </w:r>
+      <w:proofErr w:type="spellEnd"/>
+      <w:r>
+        <w:rPr>
+          <w:rStyle w:val="Heading1Char"/>
+        </w:rPr>
+        <w:t xml:space="preserve"> </w:t>
+      </w:r>
+      <w:proofErr w:type="spellStart"/>
+      <w:r>
+        <w:rPr>
+          <w:rStyle w:val="Heading1Char"/>
+        </w:rPr>
+        <w:t>gửi</w:t>
+      </w:r>
+      <w:proofErr w:type="spellEnd"/>
+      <w:r>
+        <w:rPr>
+          <w:rStyle w:val="Heading1Char"/>
+        </w:rPr>
+        <w:t xml:space="preserve"> </w:t>
+      </w:r>
+      <w:proofErr w:type="spellStart"/>
+      <w:r>
+        <w:rPr>
+          <w:rStyle w:val="Heading1Char"/>
+        </w:rPr>
+        <w:t>cảnh</w:t>
+      </w:r>
+      <w:proofErr w:type="spellEnd"/>
+      <w:r>
+        <w:rPr>
+          <w:rStyle w:val="Heading1Char"/>
+        </w:rPr>
+        <w:t xml:space="preserve"> </w:t>
+      </w:r>
+      <w:proofErr w:type="spellStart"/>
+      <w:r>
+        <w:rPr>
+          <w:rStyle w:val="Heading1Char"/>
+        </w:rPr>
+        <w:t>báo</w:t>
+      </w:r>
+      <w:proofErr w:type="spellEnd"/>
+      <w:r>
+        <w:rPr>
+          <w:rStyle w:val="Heading1Char"/>
+        </w:rPr>
+        <w:t xml:space="preserve"> qua email </w:t>
+      </w:r>
+      <w:proofErr w:type="spellStart"/>
+      <w:r>
+        <w:rPr>
+          <w:rStyle w:val="Heading1Char"/>
+        </w:rPr>
+        <w:t>hoặc</w:t>
+      </w:r>
+      <w:proofErr w:type="spellEnd"/>
+      <w:r>
+        <w:rPr>
+          <w:rStyle w:val="Heading1Char"/>
+        </w:rPr>
+        <w:t xml:space="preserve"> </w:t>
+      </w:r>
+      <w:proofErr w:type="spellStart"/>
+      <w:r>
+        <w:rPr>
+          <w:rStyle w:val="Heading1Char"/>
+        </w:rPr>
+        <w:t>sms</w:t>
+      </w:r>
+      <w:proofErr w:type="spellEnd"/>
+      <w:r>
+        <w:rPr>
+          <w:rStyle w:val="Heading1Char"/>
+        </w:rPr>
+        <w:t xml:space="preserve"> (</w:t>
+      </w:r>
+      <w:proofErr w:type="spellStart"/>
+      <w:r>
+        <w:rPr>
+          <w:rStyle w:val="Heading1Char"/>
+        </w:rPr>
+        <w:t>thold</w:t>
+      </w:r>
+      <w:proofErr w:type="spellEnd"/>
+      <w:r>
+        <w:rPr>
+          <w:rStyle w:val="Heading1Char"/>
+        </w:rPr>
+        <w:t xml:space="preserve">)  </w:t>
       </w:r>
     </w:p>
     <w:p>
@@ -194,8 +1459,69 @@
         </w:numPr>
       </w:pPr>
       <w:r>
-        <w:t>Email cảnh báo khi một thiết bị tắt/bật</w:t>
-      </w:r>
+        <w:t xml:space="preserve">Email </w:t>
+      </w:r>
+      <w:proofErr w:type="spellStart"/>
+      <w:r>
+        <w:t>cảnh</w:t>
+      </w:r>
+      <w:proofErr w:type="spellEnd"/>
+      <w:r>
+        <w:t xml:space="preserve"> </w:t>
+      </w:r>
+      <w:proofErr w:type="spellStart"/>
+      <w:r>
+        <w:t>báo</w:t>
+      </w:r>
+      <w:proofErr w:type="spellEnd"/>
+      <w:r>
+        <w:t xml:space="preserve"> </w:t>
+      </w:r>
+      <w:proofErr w:type="spellStart"/>
+      <w:r>
+        <w:t>khi</w:t>
+      </w:r>
+      <w:proofErr w:type="spellEnd"/>
+      <w:r>
+        <w:t xml:space="preserve"> </w:t>
+      </w:r>
+      <w:proofErr w:type="spellStart"/>
+      <w:r>
+        <w:t>một</w:t>
+      </w:r>
+      <w:proofErr w:type="spellEnd"/>
+      <w:r>
+        <w:t xml:space="preserve"> </w:t>
+      </w:r>
+      <w:proofErr w:type="spellStart"/>
+      <w:r>
+        <w:t>thiết</w:t>
+      </w:r>
+      <w:proofErr w:type="spellEnd"/>
+      <w:r>
+        <w:t xml:space="preserve"> </w:t>
+      </w:r>
+      <w:proofErr w:type="spellStart"/>
+      <w:r>
+        <w:t>bị</w:t>
+      </w:r>
+      <w:proofErr w:type="spellEnd"/>
+      <w:r>
+        <w:t xml:space="preserve"> </w:t>
+      </w:r>
+      <w:proofErr w:type="spellStart"/>
+      <w:r>
+        <w:t>tắt</w:t>
+      </w:r>
+      <w:proofErr w:type="spellEnd"/>
+      <w:r>
+        <w:t>/</w:t>
+      </w:r>
+      <w:proofErr w:type="spellStart"/>
+      <w:r>
+        <w:t>bật</w:t>
+      </w:r>
+      <w:proofErr w:type="spellEnd"/>
     </w:p>
     <w:p>
       <w:pPr>
@@ -206,7 +1532,55 @@
         </w:numPr>
       </w:pPr>
       <w:r>
-        <w:t>Email cảnh báo khi ổ cứng  đầy trên 95%</w:t>
+        <w:t xml:space="preserve">Email </w:t>
+      </w:r>
+      <w:proofErr w:type="spellStart"/>
+      <w:r>
+        <w:t>cảnh</w:t>
+      </w:r>
+      <w:proofErr w:type="spellEnd"/>
+      <w:r>
+        <w:t xml:space="preserve"> </w:t>
+      </w:r>
+      <w:proofErr w:type="spellStart"/>
+      <w:r>
+        <w:t>báo</w:t>
+      </w:r>
+      <w:proofErr w:type="spellEnd"/>
+      <w:r>
+        <w:t xml:space="preserve"> </w:t>
+      </w:r>
+      <w:proofErr w:type="spellStart"/>
+      <w:r>
+        <w:t>khi</w:t>
+      </w:r>
+      <w:proofErr w:type="spellEnd"/>
+      <w:r>
+        <w:t xml:space="preserve"> ổ </w:t>
+      </w:r>
+      <w:proofErr w:type="spellStart"/>
+      <w:r>
+        <w:t>cứng</w:t>
+      </w:r>
+      <w:proofErr w:type="spellEnd"/>
+      <w:r>
+        <w:t xml:space="preserve">  </w:t>
+      </w:r>
+      <w:proofErr w:type="spellStart"/>
+      <w:r>
+        <w:t>đầy</w:t>
+      </w:r>
+      <w:proofErr w:type="spellEnd"/>
+      <w:r>
+        <w:t xml:space="preserve"> </w:t>
+      </w:r>
+      <w:proofErr w:type="spellStart"/>
+      <w:r>
+        <w:t>trên</w:t>
+      </w:r>
+      <w:proofErr w:type="spellEnd"/>
+      <w:r>
+        <w:t xml:space="preserve"> 95%</w:t>
       </w:r>
     </w:p>
     <w:p>
@@ -218,7 +1592,47 @@
         </w:numPr>
       </w:pPr>
       <w:r>
-        <w:t>Email cảnh báo khi RAM đầy trên 90%</w:t>
+        <w:t xml:space="preserve">Email </w:t>
+      </w:r>
+      <w:proofErr w:type="spellStart"/>
+      <w:r>
+        <w:t>cảnh</w:t>
+      </w:r>
+      <w:proofErr w:type="spellEnd"/>
+      <w:r>
+        <w:t xml:space="preserve"> </w:t>
+      </w:r>
+      <w:proofErr w:type="spellStart"/>
+      <w:r>
+        <w:t>báo</w:t>
+      </w:r>
+      <w:proofErr w:type="spellEnd"/>
+      <w:r>
+        <w:t xml:space="preserve"> </w:t>
+      </w:r>
+      <w:proofErr w:type="spellStart"/>
+      <w:r>
+        <w:t>khi</w:t>
+      </w:r>
+      <w:proofErr w:type="spellEnd"/>
+      <w:r>
+        <w:t xml:space="preserve"> RAM </w:t>
+      </w:r>
+      <w:proofErr w:type="spellStart"/>
+      <w:r>
+        <w:t>đầy</w:t>
+      </w:r>
+      <w:proofErr w:type="spellEnd"/>
+      <w:r>
+        <w:t xml:space="preserve"> </w:t>
+      </w:r>
+      <w:proofErr w:type="spellStart"/>
+      <w:r>
+        <w:t>trên</w:t>
+      </w:r>
+      <w:proofErr w:type="spellEnd"/>
+      <w:r>
+        <w:t xml:space="preserve"> 90%</w:t>
       </w:r>
     </w:p>
     <w:p>
@@ -230,7 +1644,1069 @@
         </w:numPr>
       </w:pPr>
       <w:r>
-        <w:t>Email cảnh báo một process không còn hoạt động hoặc được bật trở lại</w:t>
+        <w:t xml:space="preserve">Email </w:t>
+      </w:r>
+      <w:proofErr w:type="spellStart"/>
+      <w:r>
+        <w:t>cảnh</w:t>
+      </w:r>
+      <w:proofErr w:type="spellEnd"/>
+      <w:r>
+        <w:t xml:space="preserve"> </w:t>
+      </w:r>
+      <w:proofErr w:type="spellStart"/>
+      <w:r>
+        <w:t>báo</w:t>
+      </w:r>
+      <w:proofErr w:type="spellEnd"/>
+      <w:r>
+        <w:t xml:space="preserve"> </w:t>
+      </w:r>
+      <w:proofErr w:type="spellStart"/>
+      <w:r>
+        <w:t>một</w:t>
+      </w:r>
+      <w:proofErr w:type="spellEnd"/>
+      <w:r>
+        <w:t xml:space="preserve"> process </w:t>
+      </w:r>
+      <w:proofErr w:type="spellStart"/>
+      <w:r>
+        <w:t>không</w:t>
+      </w:r>
+      <w:proofErr w:type="spellEnd"/>
+      <w:r>
+        <w:t xml:space="preserve"> </w:t>
+      </w:r>
+      <w:proofErr w:type="spellStart"/>
+      <w:r>
+        <w:t>còn</w:t>
+      </w:r>
+      <w:proofErr w:type="spellEnd"/>
+      <w:r>
+        <w:t xml:space="preserve"> </w:t>
+      </w:r>
+      <w:proofErr w:type="spellStart"/>
+      <w:r>
+        <w:t>hoạt</w:t>
+      </w:r>
+      <w:proofErr w:type="spellEnd"/>
+      <w:r>
+        <w:t xml:space="preserve"> </w:t>
+      </w:r>
+      <w:proofErr w:type="spellStart"/>
+      <w:r>
+        <w:t>động</w:t>
+      </w:r>
+      <w:proofErr w:type="spellEnd"/>
+      <w:r>
+        <w:t xml:space="preserve"> </w:t>
+      </w:r>
+      <w:proofErr w:type="spellStart"/>
+      <w:r>
+        <w:t>hoặc</w:t>
+      </w:r>
+      <w:proofErr w:type="spellEnd"/>
+      <w:r>
+        <w:t xml:space="preserve"> </w:t>
+      </w:r>
+      <w:proofErr w:type="spellStart"/>
+      <w:r>
+        <w:t>được</w:t>
+      </w:r>
+      <w:proofErr w:type="spellEnd"/>
+      <w:r>
+        <w:t xml:space="preserve"> </w:t>
+      </w:r>
+      <w:proofErr w:type="spellStart"/>
+      <w:r>
+        <w:t>bật</w:t>
+      </w:r>
+      <w:proofErr w:type="spellEnd"/>
+      <w:r>
+        <w:t xml:space="preserve"> </w:t>
+      </w:r>
+      <w:proofErr w:type="spellStart"/>
+      <w:r>
+        <w:t>trở</w:t>
+      </w:r>
+      <w:proofErr w:type="spellEnd"/>
+      <w:r>
+        <w:t xml:space="preserve"> </w:t>
+      </w:r>
+      <w:proofErr w:type="spellStart"/>
+      <w:r>
+        <w:t>lại</w:t>
+      </w:r>
+      <w:proofErr w:type="spellEnd"/>
+    </w:p>
+    <w:p/>
+    <w:p>
+      <w:r>
+        <w:br w:type="page"/>
+      </w:r>
+    </w:p>
+    <w:p>
+      <w:pPr>
+        <w:pStyle w:val="Heading1"/>
+      </w:pPr>
+      <w:r>
+        <w:lastRenderedPageBreak/>
+        <w:t>System, physical design</w:t>
+      </w:r>
+    </w:p>
+    <w:p/>
+    <w:p>
+      <w:r>
+        <w:rPr>
+          <w:noProof/>
+        </w:rPr>
+        <w:drawing>
+          <wp:inline distT="0" distB="0" distL="0" distR="0">
+            <wp:extent cx="5943600" cy="4714875"/>
+            <wp:effectExtent l="19050" t="0" r="0" b="0"/>
+            <wp:docPr id="3" name="Picture 2" descr="20151124_220553.jpg"/>
+            <wp:cNvGraphicFramePr>
+              <a:graphicFrameLocks xmlns:a="http://schemas.openxmlformats.org/drawingml/2006/main" noChangeAspect="1"/>
+            </wp:cNvGraphicFramePr>
+            <a:graphic xmlns:a="http://schemas.openxmlformats.org/drawingml/2006/main">
+              <a:graphicData uri="http://schemas.openxmlformats.org/drawingml/2006/picture">
+                <pic:pic xmlns:pic="http://schemas.openxmlformats.org/drawingml/2006/picture">
+                  <pic:nvPicPr>
+                    <pic:cNvPr id="0" name="20151124_220553.jpg"/>
+                    <pic:cNvPicPr/>
+                  </pic:nvPicPr>
+                  <pic:blipFill>
+                    <a:blip r:embed="rId7" cstate="print"/>
+                    <a:stretch>
+                      <a:fillRect/>
+                    </a:stretch>
+                  </pic:blipFill>
+                  <pic:spPr>
+                    <a:xfrm>
+                      <a:off x="0" y="0"/>
+                      <a:ext cx="5943600" cy="4714875"/>
+                    </a:xfrm>
+                    <a:prstGeom prst="rect">
+                      <a:avLst/>
+                    </a:prstGeom>
+                  </pic:spPr>
+                </pic:pic>
+              </a:graphicData>
+            </a:graphic>
+          </wp:inline>
+        </w:drawing>
+      </w:r>
+    </w:p>
+    <w:p/>
+    <w:p>
+      <w:r>
+        <w:t xml:space="preserve">- Cacti </w:t>
+      </w:r>
+      <w:proofErr w:type="spellStart"/>
+      <w:r>
+        <w:t>tương</w:t>
+      </w:r>
+      <w:proofErr w:type="spellEnd"/>
+      <w:r>
+        <w:t xml:space="preserve"> </w:t>
+      </w:r>
+      <w:proofErr w:type="spellStart"/>
+      <w:r>
+        <w:t>tác</w:t>
+      </w:r>
+      <w:proofErr w:type="spellEnd"/>
+      <w:r>
+        <w:t xml:space="preserve"> </w:t>
+      </w:r>
+      <w:proofErr w:type="spellStart"/>
+      <w:r>
+        <w:t>với</w:t>
+      </w:r>
+      <w:proofErr w:type="spellEnd"/>
+      <w:r>
+        <w:t xml:space="preserve"> </w:t>
+      </w:r>
+      <w:proofErr w:type="spellStart"/>
+      <w:r>
+        <w:t>hai</w:t>
+      </w:r>
+      <w:proofErr w:type="spellEnd"/>
+      <w:r>
+        <w:t xml:space="preserve"> </w:t>
+      </w:r>
+      <w:proofErr w:type="spellStart"/>
+      <w:r>
+        <w:t>hệ</w:t>
+      </w:r>
+      <w:proofErr w:type="spellEnd"/>
+      <w:r>
+        <w:t xml:space="preserve"> </w:t>
+      </w:r>
+      <w:proofErr w:type="spellStart"/>
+      <w:r>
+        <w:t>thống</w:t>
+      </w:r>
+      <w:proofErr w:type="spellEnd"/>
+      <w:r>
+        <w:t xml:space="preserve"> </w:t>
+      </w:r>
+      <w:proofErr w:type="spellStart"/>
+      <w:r>
+        <w:t>lưu</w:t>
+      </w:r>
+      <w:proofErr w:type="spellEnd"/>
+      <w:r>
+        <w:t xml:space="preserve"> </w:t>
+      </w:r>
+      <w:proofErr w:type="spellStart"/>
+      <w:r>
+        <w:t>trữ</w:t>
+      </w:r>
+      <w:proofErr w:type="spellEnd"/>
+      <w:r>
+        <w:t xml:space="preserve"> </w:t>
+      </w:r>
+      <w:proofErr w:type="spellStart"/>
+      <w:r>
+        <w:t>là</w:t>
+      </w:r>
+      <w:proofErr w:type="spellEnd"/>
+      <w:r>
+        <w:t xml:space="preserve"> </w:t>
+      </w:r>
+      <w:proofErr w:type="spellStart"/>
+      <w:r>
+        <w:t>các</w:t>
+      </w:r>
+      <w:proofErr w:type="spellEnd"/>
+      <w:r>
+        <w:t xml:space="preserve"> file </w:t>
+      </w:r>
+      <w:proofErr w:type="spellStart"/>
+      <w:r>
+        <w:t>rra</w:t>
+      </w:r>
+      <w:proofErr w:type="spellEnd"/>
+      <w:r>
+        <w:t xml:space="preserve"> (</w:t>
+      </w:r>
+      <w:proofErr w:type="spellStart"/>
+      <w:r>
+        <w:t>rrdtool</w:t>
+      </w:r>
+      <w:proofErr w:type="spellEnd"/>
+      <w:r>
+        <w:t xml:space="preserve">, </w:t>
+      </w:r>
+      <w:proofErr w:type="spellStart"/>
+      <w:r>
+        <w:t>hiển</w:t>
+      </w:r>
+      <w:proofErr w:type="spellEnd"/>
+      <w:r>
+        <w:t xml:space="preserve"> </w:t>
+      </w:r>
+      <w:proofErr w:type="spellStart"/>
+      <w:r>
+        <w:t>thị</w:t>
+      </w:r>
+      <w:proofErr w:type="spellEnd"/>
+      <w:r>
+        <w:t xml:space="preserve"> graph </w:t>
+      </w:r>
+      <w:proofErr w:type="spellStart"/>
+      <w:r>
+        <w:t>và</w:t>
+      </w:r>
+      <w:proofErr w:type="spellEnd"/>
+      <w:r>
+        <w:t xml:space="preserve"> </w:t>
+      </w:r>
+      <w:proofErr w:type="spellStart"/>
+      <w:r>
+        <w:t>bảng</w:t>
+      </w:r>
+      <w:proofErr w:type="spellEnd"/>
+      <w:r>
+        <w:t xml:space="preserve"> </w:t>
+      </w:r>
+      <w:proofErr w:type="spellStart"/>
+      <w:r>
+        <w:t>biểu</w:t>
+      </w:r>
+      <w:proofErr w:type="spellEnd"/>
+      <w:r>
+        <w:t xml:space="preserve"> </w:t>
+      </w:r>
+      <w:proofErr w:type="spellStart"/>
+      <w:r>
+        <w:t>cho</w:t>
+      </w:r>
+      <w:proofErr w:type="spellEnd"/>
+      <w:r>
+        <w:t xml:space="preserve"> </w:t>
+      </w:r>
+      <w:proofErr w:type="spellStart"/>
+      <w:r>
+        <w:t>chức</w:t>
+      </w:r>
+      <w:proofErr w:type="spellEnd"/>
+      <w:r>
+        <w:t xml:space="preserve"> </w:t>
+      </w:r>
+      <w:proofErr w:type="spellStart"/>
+      <w:r>
+        <w:t>năng</w:t>
+      </w:r>
+      <w:proofErr w:type="spellEnd"/>
+      <w:r>
+        <w:t xml:space="preserve"> monitor </w:t>
+      </w:r>
+      <w:proofErr w:type="spellStart"/>
+      <w:r>
+        <w:t>các</w:t>
+      </w:r>
+      <w:proofErr w:type="spellEnd"/>
+      <w:r>
+        <w:t xml:space="preserve"> </w:t>
+      </w:r>
+      <w:proofErr w:type="spellStart"/>
+      <w:r>
+        <w:t>thiết</w:t>
+      </w:r>
+      <w:proofErr w:type="spellEnd"/>
+      <w:r>
+        <w:t xml:space="preserve"> </w:t>
+      </w:r>
+      <w:proofErr w:type="spellStart"/>
+      <w:r>
+        <w:t>bị</w:t>
+      </w:r>
+      <w:proofErr w:type="spellEnd"/>
+      <w:r>
+        <w:t xml:space="preserve">) </w:t>
+      </w:r>
+      <w:proofErr w:type="spellStart"/>
+      <w:r>
+        <w:t>và</w:t>
+      </w:r>
+      <w:proofErr w:type="spellEnd"/>
+      <w:r>
+        <w:t xml:space="preserve"> </w:t>
+      </w:r>
+      <w:proofErr w:type="spellStart"/>
+      <w:r>
+        <w:t>MySQL</w:t>
+      </w:r>
+      <w:proofErr w:type="spellEnd"/>
+      <w:r>
+        <w:t xml:space="preserve"> (view </w:t>
+      </w:r>
+      <w:proofErr w:type="spellStart"/>
+      <w:r>
+        <w:t>syslog</w:t>
+      </w:r>
+      <w:proofErr w:type="spellEnd"/>
+      <w:r>
+        <w:t xml:space="preserve"> </w:t>
+      </w:r>
+      <w:proofErr w:type="spellStart"/>
+      <w:r>
+        <w:t>và</w:t>
+      </w:r>
+      <w:proofErr w:type="spellEnd"/>
+      <w:r>
+        <w:t xml:space="preserve"> </w:t>
+      </w:r>
+      <w:proofErr w:type="spellStart"/>
+      <w:r>
+        <w:t>snmp</w:t>
+      </w:r>
+      <w:proofErr w:type="spellEnd"/>
+      <w:r>
+        <w:t xml:space="preserve"> log)</w:t>
+      </w:r>
+    </w:p>
+    <w:p>
+      <w:r>
+        <w:t xml:space="preserve">- </w:t>
+      </w:r>
+      <w:proofErr w:type="spellStart"/>
+      <w:r>
+        <w:t>RSysLog</w:t>
+      </w:r>
+      <w:proofErr w:type="spellEnd"/>
+      <w:r>
+        <w:t xml:space="preserve"> </w:t>
+      </w:r>
+      <w:proofErr w:type="spellStart"/>
+      <w:r>
+        <w:t>bắt</w:t>
+      </w:r>
+      <w:proofErr w:type="spellEnd"/>
+      <w:r>
+        <w:t xml:space="preserve"> </w:t>
+      </w:r>
+      <w:proofErr w:type="spellStart"/>
+      <w:r>
+        <w:t>syslog</w:t>
+      </w:r>
+      <w:proofErr w:type="spellEnd"/>
+      <w:r>
+        <w:t xml:space="preserve"> </w:t>
+      </w:r>
+      <w:proofErr w:type="spellStart"/>
+      <w:r>
+        <w:t>của</w:t>
+      </w:r>
+      <w:proofErr w:type="spellEnd"/>
+      <w:r>
+        <w:t xml:space="preserve"> </w:t>
+      </w:r>
+      <w:proofErr w:type="spellStart"/>
+      <w:r>
+        <w:t>hệ</w:t>
+      </w:r>
+      <w:proofErr w:type="spellEnd"/>
+      <w:r>
+        <w:t xml:space="preserve"> </w:t>
+      </w:r>
+      <w:proofErr w:type="spellStart"/>
+      <w:r>
+        <w:t>thống</w:t>
+      </w:r>
+      <w:proofErr w:type="spellEnd"/>
+      <w:r>
+        <w:t xml:space="preserve"> </w:t>
+      </w:r>
+      <w:proofErr w:type="spellStart"/>
+      <w:r>
+        <w:t>và</w:t>
+      </w:r>
+      <w:proofErr w:type="spellEnd"/>
+      <w:r>
+        <w:t xml:space="preserve"> </w:t>
+      </w:r>
+      <w:proofErr w:type="spellStart"/>
+      <w:r>
+        <w:t>các</w:t>
+      </w:r>
+      <w:proofErr w:type="spellEnd"/>
+      <w:r>
+        <w:t xml:space="preserve"> </w:t>
+      </w:r>
+      <w:proofErr w:type="spellStart"/>
+      <w:r>
+        <w:t>thiết</w:t>
+      </w:r>
+      <w:proofErr w:type="spellEnd"/>
+      <w:r>
+        <w:t xml:space="preserve"> </w:t>
+      </w:r>
+      <w:proofErr w:type="spellStart"/>
+      <w:r>
+        <w:t>bị</w:t>
+      </w:r>
+      <w:proofErr w:type="spellEnd"/>
+      <w:r>
+        <w:t xml:space="preserve"> </w:t>
+      </w:r>
+      <w:proofErr w:type="spellStart"/>
+      <w:r>
+        <w:t>trong</w:t>
+      </w:r>
+      <w:proofErr w:type="spellEnd"/>
+      <w:r>
+        <w:t xml:space="preserve"> </w:t>
+      </w:r>
+      <w:proofErr w:type="spellStart"/>
+      <w:r>
+        <w:t>mạng</w:t>
+      </w:r>
+      <w:proofErr w:type="spellEnd"/>
+      <w:r>
+        <w:t xml:space="preserve"> </w:t>
+      </w:r>
+      <w:proofErr w:type="spellStart"/>
+      <w:r>
+        <w:t>gửi</w:t>
+      </w:r>
+      <w:proofErr w:type="spellEnd"/>
+      <w:r>
+        <w:t xml:space="preserve"> </w:t>
+      </w:r>
+      <w:proofErr w:type="spellStart"/>
+      <w:r>
+        <w:t>về</w:t>
+      </w:r>
+      <w:proofErr w:type="spellEnd"/>
+      <w:r>
+        <w:t xml:space="preserve"> </w:t>
+      </w:r>
+      <w:proofErr w:type="spellStart"/>
+      <w:r>
+        <w:t>lưu</w:t>
+      </w:r>
+      <w:proofErr w:type="spellEnd"/>
+      <w:r>
+        <w:t xml:space="preserve"> </w:t>
+      </w:r>
+      <w:proofErr w:type="spellStart"/>
+      <w:r>
+        <w:t>vào</w:t>
+      </w:r>
+      <w:proofErr w:type="spellEnd"/>
+      <w:r>
+        <w:t xml:space="preserve"> </w:t>
+      </w:r>
+      <w:proofErr w:type="spellStart"/>
+      <w:r>
+        <w:t>MySQL</w:t>
+      </w:r>
+      <w:proofErr w:type="spellEnd"/>
+    </w:p>
+    <w:p>
+      <w:r>
+        <w:t xml:space="preserve">- </w:t>
+      </w:r>
+      <w:proofErr w:type="spellStart"/>
+      <w:r>
+        <w:t>Snmp</w:t>
+      </w:r>
+      <w:proofErr w:type="spellEnd"/>
+      <w:r>
+        <w:t xml:space="preserve"> + </w:t>
+      </w:r>
+      <w:proofErr w:type="spellStart"/>
+      <w:r>
+        <w:t>snmptt</w:t>
+      </w:r>
+      <w:proofErr w:type="spellEnd"/>
+      <w:r>
+        <w:t xml:space="preserve"> </w:t>
+      </w:r>
+      <w:proofErr w:type="spellStart"/>
+      <w:r>
+        <w:t>bẫy</w:t>
+      </w:r>
+      <w:proofErr w:type="spellEnd"/>
+      <w:r>
+        <w:t xml:space="preserve"> </w:t>
+      </w:r>
+      <w:proofErr w:type="spellStart"/>
+      <w:r>
+        <w:t>snmp</w:t>
+      </w:r>
+      <w:proofErr w:type="spellEnd"/>
+      <w:r>
+        <w:t xml:space="preserve"> log </w:t>
+      </w:r>
+      <w:proofErr w:type="spellStart"/>
+      <w:r>
+        <w:t>và</w:t>
+      </w:r>
+      <w:proofErr w:type="spellEnd"/>
+      <w:r>
+        <w:t xml:space="preserve"> </w:t>
+      </w:r>
+      <w:proofErr w:type="spellStart"/>
+      <w:r>
+        <w:t>lưu</w:t>
+      </w:r>
+      <w:proofErr w:type="spellEnd"/>
+      <w:r>
+        <w:t xml:space="preserve"> log </w:t>
+      </w:r>
+      <w:proofErr w:type="spellStart"/>
+      <w:r>
+        <w:t>vào</w:t>
+      </w:r>
+      <w:proofErr w:type="spellEnd"/>
+      <w:r>
+        <w:t xml:space="preserve"> </w:t>
+      </w:r>
+      <w:proofErr w:type="spellStart"/>
+      <w:r>
+        <w:t>MySQL</w:t>
+      </w:r>
+      <w:proofErr w:type="spellEnd"/>
+    </w:p>
+    <w:p>
+      <w:pPr>
+        <w:pStyle w:val="Heading1"/>
+      </w:pPr>
+      <w:proofErr w:type="spellStart"/>
+      <w:r>
+        <w:t>Chức</w:t>
+      </w:r>
+      <w:proofErr w:type="spellEnd"/>
+      <w:r>
+        <w:t xml:space="preserve"> </w:t>
+      </w:r>
+      <w:proofErr w:type="spellStart"/>
+      <w:r>
+        <w:t>năng</w:t>
+      </w:r>
+      <w:proofErr w:type="spellEnd"/>
+      <w:r>
+        <w:t xml:space="preserve"> monitor</w:t>
+      </w:r>
+    </w:p>
+    <w:p>
+      <w:r>
+        <w:t xml:space="preserve">Flow chart </w:t>
+      </w:r>
+      <w:proofErr w:type="spellStart"/>
+      <w:r>
+        <w:t>chức</w:t>
+      </w:r>
+      <w:proofErr w:type="spellEnd"/>
+      <w:r>
+        <w:t xml:space="preserve"> </w:t>
+      </w:r>
+      <w:proofErr w:type="spellStart"/>
+      <w:r>
+        <w:t>năng</w:t>
+      </w:r>
+      <w:proofErr w:type="spellEnd"/>
+      <w:r>
+        <w:t xml:space="preserve"> </w:t>
+      </w:r>
+      <w:proofErr w:type="spellStart"/>
+      <w:r>
+        <w:t>quản</w:t>
+      </w:r>
+      <w:proofErr w:type="spellEnd"/>
+      <w:r>
+        <w:t xml:space="preserve"> </w:t>
+      </w:r>
+      <w:proofErr w:type="spellStart"/>
+      <w:r>
+        <w:t>lý</w:t>
+      </w:r>
+      <w:proofErr w:type="spellEnd"/>
+      <w:r>
+        <w:t xml:space="preserve"> </w:t>
+      </w:r>
+      <w:proofErr w:type="spellStart"/>
+      <w:r>
+        <w:t>bảng</w:t>
+      </w:r>
+      <w:proofErr w:type="spellEnd"/>
+      <w:r>
+        <w:t xml:space="preserve"> </w:t>
+      </w:r>
+      <w:proofErr w:type="spellStart"/>
+      <w:r>
+        <w:t>biểu</w:t>
+      </w:r>
+      <w:proofErr w:type="spellEnd"/>
+      <w:r>
+        <w:t xml:space="preserve"> </w:t>
+      </w:r>
+      <w:proofErr w:type="spellStart"/>
+      <w:r>
+        <w:t>cho</w:t>
+      </w:r>
+      <w:proofErr w:type="spellEnd"/>
+      <w:r>
+        <w:t xml:space="preserve"> </w:t>
+      </w:r>
+      <w:proofErr w:type="spellStart"/>
+      <w:r>
+        <w:t>từng</w:t>
+      </w:r>
+      <w:proofErr w:type="spellEnd"/>
+      <w:r>
+        <w:t xml:space="preserve"> graph:</w:t>
+      </w:r>
+    </w:p>
+    <w:p>
+      <w:r>
+        <w:rPr>
+          <w:noProof/>
+        </w:rPr>
+        <w:lastRenderedPageBreak/>
+        <w:drawing>
+          <wp:inline distT="0" distB="0" distL="0" distR="0">
+            <wp:extent cx="5943600" cy="3343275"/>
+            <wp:effectExtent l="19050" t="0" r="0" b="0"/>
+            <wp:docPr id="4" name="Picture 3" descr="20151124_220613.jpg"/>
+            <wp:cNvGraphicFramePr>
+              <a:graphicFrameLocks xmlns:a="http://schemas.openxmlformats.org/drawingml/2006/main" noChangeAspect="1"/>
+            </wp:cNvGraphicFramePr>
+            <a:graphic xmlns:a="http://schemas.openxmlformats.org/drawingml/2006/main">
+              <a:graphicData uri="http://schemas.openxmlformats.org/drawingml/2006/picture">
+                <pic:pic xmlns:pic="http://schemas.openxmlformats.org/drawingml/2006/picture">
+                  <pic:nvPicPr>
+                    <pic:cNvPr id="0" name="20151124_220613.jpg"/>
+                    <pic:cNvPicPr/>
+                  </pic:nvPicPr>
+                  <pic:blipFill>
+                    <a:blip r:embed="rId8" cstate="print"/>
+                    <a:stretch>
+                      <a:fillRect/>
+                    </a:stretch>
+                  </pic:blipFill>
+                  <pic:spPr>
+                    <a:xfrm>
+                      <a:off x="0" y="0"/>
+                      <a:ext cx="5943600" cy="3343275"/>
+                    </a:xfrm>
+                    <a:prstGeom prst="rect">
+                      <a:avLst/>
+                    </a:prstGeom>
+                  </pic:spPr>
+                </pic:pic>
+              </a:graphicData>
+            </a:graphic>
+          </wp:inline>
+        </w:drawing>
+      </w:r>
+    </w:p>
+    <w:p>
+      <w:r>
+        <w:t xml:space="preserve">- </w:t>
+      </w:r>
+      <w:proofErr w:type="spellStart"/>
+      <w:r>
+        <w:t>Tương</w:t>
+      </w:r>
+      <w:proofErr w:type="spellEnd"/>
+      <w:r>
+        <w:t xml:space="preserve"> </w:t>
+      </w:r>
+      <w:proofErr w:type="spellStart"/>
+      <w:r>
+        <w:t>tác</w:t>
+      </w:r>
+      <w:proofErr w:type="spellEnd"/>
+      <w:r>
+        <w:t xml:space="preserve"> </w:t>
+      </w:r>
+      <w:proofErr w:type="spellStart"/>
+      <w:r>
+        <w:t>giữa</w:t>
+      </w:r>
+      <w:proofErr w:type="spellEnd"/>
+      <w:r>
+        <w:t xml:space="preserve"> </w:t>
+      </w:r>
+      <w:proofErr w:type="spellStart"/>
+      <w:r>
+        <w:t>các</w:t>
+      </w:r>
+      <w:proofErr w:type="spellEnd"/>
+      <w:r>
+        <w:t xml:space="preserve"> </w:t>
+      </w:r>
+      <w:proofErr w:type="spellStart"/>
+      <w:r>
+        <w:t>thành</w:t>
+      </w:r>
+      <w:proofErr w:type="spellEnd"/>
+      <w:r>
+        <w:t xml:space="preserve"> </w:t>
+      </w:r>
+      <w:proofErr w:type="spellStart"/>
+      <w:r>
+        <w:t>phần</w:t>
+      </w:r>
+      <w:proofErr w:type="spellEnd"/>
+      <w:r>
+        <w:t xml:space="preserve"> </w:t>
+      </w:r>
+      <w:proofErr w:type="spellStart"/>
+      <w:r>
+        <w:t>của</w:t>
+      </w:r>
+      <w:proofErr w:type="spellEnd"/>
+      <w:r>
+        <w:t xml:space="preserve"> </w:t>
+      </w:r>
+      <w:proofErr w:type="spellStart"/>
+      <w:r>
+        <w:t>chức</w:t>
+      </w:r>
+      <w:proofErr w:type="spellEnd"/>
+      <w:r>
+        <w:t xml:space="preserve"> </w:t>
+      </w:r>
+      <w:proofErr w:type="spellStart"/>
+      <w:r>
+        <w:t>năng</w:t>
+      </w:r>
+      <w:proofErr w:type="spellEnd"/>
+      <w:r>
+        <w:t>:</w:t>
+      </w:r>
+    </w:p>
+    <w:p>
+      <w:r>
+        <w:rPr>
+          <w:noProof/>
+        </w:rPr>
+        <w:drawing>
+          <wp:inline distT="0" distB="0" distL="0" distR="0">
+            <wp:extent cx="5943600" cy="3343275"/>
+            <wp:effectExtent l="19050" t="0" r="0" b="0"/>
+            <wp:docPr id="5" name="Picture 4" descr="20151124_220620.jpg"/>
+            <wp:cNvGraphicFramePr>
+              <a:graphicFrameLocks xmlns:a="http://schemas.openxmlformats.org/drawingml/2006/main" noChangeAspect="1"/>
+            </wp:cNvGraphicFramePr>
+            <a:graphic xmlns:a="http://schemas.openxmlformats.org/drawingml/2006/main">
+              <a:graphicData uri="http://schemas.openxmlformats.org/drawingml/2006/picture">
+                <pic:pic xmlns:pic="http://schemas.openxmlformats.org/drawingml/2006/picture">
+                  <pic:nvPicPr>
+                    <pic:cNvPr id="0" name="20151124_220620.jpg"/>
+                    <pic:cNvPicPr/>
+                  </pic:nvPicPr>
+                  <pic:blipFill>
+                    <a:blip r:embed="rId9" cstate="print"/>
+                    <a:stretch>
+                      <a:fillRect/>
+                    </a:stretch>
+                  </pic:blipFill>
+                  <pic:spPr>
+                    <a:xfrm>
+                      <a:off x="0" y="0"/>
+                      <a:ext cx="5943600" cy="3343275"/>
+                    </a:xfrm>
+                    <a:prstGeom prst="rect">
+                      <a:avLst/>
+                    </a:prstGeom>
+                  </pic:spPr>
+                </pic:pic>
+              </a:graphicData>
+            </a:graphic>
+          </wp:inline>
+        </w:drawing>
+      </w:r>
+    </w:p>
+    <w:p>
+      <w:r>
+        <w:br w:type="page"/>
+      </w:r>
+    </w:p>
+    <w:p>
+      <w:pPr>
+        <w:pStyle w:val="Heading1"/>
+      </w:pPr>
+      <w:proofErr w:type="spellStart"/>
+      <w:r>
+        <w:lastRenderedPageBreak/>
+        <w:t>Chức</w:t>
+      </w:r>
+      <w:proofErr w:type="spellEnd"/>
+      <w:r>
+        <w:t xml:space="preserve"> </w:t>
+      </w:r>
+      <w:proofErr w:type="spellStart"/>
+      <w:r>
+        <w:t>năng</w:t>
+      </w:r>
+      <w:proofErr w:type="spellEnd"/>
+      <w:r>
+        <w:t xml:space="preserve"> </w:t>
+      </w:r>
+      <w:proofErr w:type="spellStart"/>
+      <w:r>
+        <w:t>bẫy</w:t>
+      </w:r>
+      <w:proofErr w:type="spellEnd"/>
+      <w:r>
+        <w:t xml:space="preserve"> </w:t>
+      </w:r>
+      <w:proofErr w:type="spellStart"/>
+      <w:r>
+        <w:t>snmp</w:t>
+      </w:r>
+      <w:proofErr w:type="spellEnd"/>
+      <w:r>
+        <w:t xml:space="preserve"> log, </w:t>
+      </w:r>
+      <w:proofErr w:type="spellStart"/>
+      <w:r>
+        <w:t>syslog</w:t>
+      </w:r>
+      <w:proofErr w:type="spellEnd"/>
+    </w:p>
+    <w:p>
+      <w:r>
+        <w:t>Flow chart:</w:t>
+      </w:r>
+    </w:p>
+    <w:p>
+      <w:pPr>
+        <w:rPr>
+          <w:noProof/>
+        </w:rPr>
+      </w:pPr>
+      <w:r>
+        <w:rPr>
+          <w:noProof/>
+        </w:rPr>
+        <w:drawing>
+          <wp:inline distT="0" distB="0" distL="0" distR="0">
+            <wp:extent cx="7478129" cy="5152910"/>
+            <wp:effectExtent l="0" t="1162050" r="0" b="1152640"/>
+            <wp:docPr id="7" name="Picture 5" descr="20151124_220636.jpg"/>
+            <wp:cNvGraphicFramePr>
+              <a:graphicFrameLocks xmlns:a="http://schemas.openxmlformats.org/drawingml/2006/main" noChangeAspect="1"/>
+            </wp:cNvGraphicFramePr>
+            <a:graphic xmlns:a="http://schemas.openxmlformats.org/drawingml/2006/main">
+              <a:graphicData uri="http://schemas.openxmlformats.org/drawingml/2006/picture">
+                <pic:pic xmlns:pic="http://schemas.openxmlformats.org/drawingml/2006/picture">
+                  <pic:nvPicPr>
+                    <pic:cNvPr id="0" name="20151124_220636.jpg"/>
+                    <pic:cNvPicPr/>
+                  </pic:nvPicPr>
+                  <pic:blipFill>
+                    <a:blip r:embed="rId10" cstate="print"/>
+                    <a:stretch>
+                      <a:fillRect/>
+                    </a:stretch>
+                  </pic:blipFill>
+                  <pic:spPr>
+                    <a:xfrm rot="5400000">
+                      <a:off x="0" y="0"/>
+                      <a:ext cx="7478129" cy="5152910"/>
+                    </a:xfrm>
+                    <a:prstGeom prst="rect">
+                      <a:avLst/>
+                    </a:prstGeom>
+                  </pic:spPr>
+                </pic:pic>
+              </a:graphicData>
+            </a:graphic>
+          </wp:inline>
+        </w:drawing>
+      </w:r>
+      <w:r>
+        <w:rPr>
+          <w:noProof/>
+        </w:rPr>
+        <w:br w:type="page"/>
+      </w:r>
+    </w:p>
+    <w:p>
+      <w:proofErr w:type="spellStart"/>
+      <w:r>
+        <w:lastRenderedPageBreak/>
+        <w:t>luồng</w:t>
+      </w:r>
+      <w:proofErr w:type="spellEnd"/>
+      <w:r>
+        <w:t xml:space="preserve"> </w:t>
+      </w:r>
+      <w:proofErr w:type="spellStart"/>
+      <w:r>
+        <w:t>syslog</w:t>
+      </w:r>
+      <w:proofErr w:type="spellEnd"/>
+      <w:r>
+        <w:t>:</w:t>
+      </w:r>
+    </w:p>
+    <w:p>
+      <w:r>
+        <w:drawing>
+          <wp:inline distT="0" distB="0" distL="0" distR="0">
+            <wp:extent cx="7763932" cy="4367212"/>
+            <wp:effectExtent l="0" t="1695450" r="0" b="1671638"/>
+            <wp:docPr id="11" name="Picture 7" descr="20151124_220702.jpg"/>
+            <wp:cNvGraphicFramePr>
+              <a:graphicFrameLocks xmlns:a="http://schemas.openxmlformats.org/drawingml/2006/main" noChangeAspect="1"/>
+            </wp:cNvGraphicFramePr>
+            <a:graphic xmlns:a="http://schemas.openxmlformats.org/drawingml/2006/main">
+              <a:graphicData uri="http://schemas.openxmlformats.org/drawingml/2006/picture">
+                <pic:pic xmlns:pic="http://schemas.openxmlformats.org/drawingml/2006/picture">
+                  <pic:nvPicPr>
+                    <pic:cNvPr id="0" name="20151124_220702.jpg"/>
+                    <pic:cNvPicPr/>
+                  </pic:nvPicPr>
+                  <pic:blipFill>
+                    <a:blip r:embed="rId11" cstate="print"/>
+                    <a:stretch>
+                      <a:fillRect/>
+                    </a:stretch>
+                  </pic:blipFill>
+                  <pic:spPr>
+                    <a:xfrm rot="5400000">
+                      <a:off x="0" y="0"/>
+                      <a:ext cx="7763932" cy="4367212"/>
+                    </a:xfrm>
+                    <a:prstGeom prst="rect">
+                      <a:avLst/>
+                    </a:prstGeom>
+                  </pic:spPr>
+                </pic:pic>
+              </a:graphicData>
+            </a:graphic>
+          </wp:inline>
+        </w:drawing>
+      </w:r>
+    </w:p>
+    <w:p>
+      <w:proofErr w:type="spellStart"/>
+      <w:r>
+        <w:lastRenderedPageBreak/>
+        <w:t>Luồng</w:t>
+      </w:r>
+      <w:proofErr w:type="spellEnd"/>
+      <w:r>
+        <w:t xml:space="preserve"> </w:t>
+      </w:r>
+      <w:proofErr w:type="spellStart"/>
+      <w:r>
+        <w:t>snmp</w:t>
+      </w:r>
+      <w:proofErr w:type="spellEnd"/>
+      <w:r>
+        <w:t xml:space="preserve"> trap</w:t>
+      </w:r>
+    </w:p>
+    <w:p>
+      <w:r>
+        <w:rPr>
+          <w:noProof/>
+        </w:rPr>
+        <w:drawing>
+          <wp:inline distT="0" distB="0" distL="0" distR="0">
+            <wp:extent cx="5943600" cy="3343275"/>
+            <wp:effectExtent l="19050" t="0" r="0" b="0"/>
+            <wp:docPr id="12" name="Picture 11" descr="20151124_220716.jpg"/>
+            <wp:cNvGraphicFramePr>
+              <a:graphicFrameLocks xmlns:a="http://schemas.openxmlformats.org/drawingml/2006/main" noChangeAspect="1"/>
+            </wp:cNvGraphicFramePr>
+            <a:graphic xmlns:a="http://schemas.openxmlformats.org/drawingml/2006/main">
+              <a:graphicData uri="http://schemas.openxmlformats.org/drawingml/2006/picture">
+                <pic:pic xmlns:pic="http://schemas.openxmlformats.org/drawingml/2006/picture">
+                  <pic:nvPicPr>
+                    <pic:cNvPr id="0" name="20151124_220716.jpg"/>
+                    <pic:cNvPicPr/>
+                  </pic:nvPicPr>
+                  <pic:blipFill>
+                    <a:blip r:embed="rId12" cstate="print"/>
+                    <a:stretch>
+                      <a:fillRect/>
+                    </a:stretch>
+                  </pic:blipFill>
+                  <pic:spPr>
+                    <a:xfrm>
+                      <a:off x="0" y="0"/>
+                      <a:ext cx="5943600" cy="3343275"/>
+                    </a:xfrm>
+                    <a:prstGeom prst="rect">
+                      <a:avLst/>
+                    </a:prstGeom>
+                  </pic:spPr>
+                </pic:pic>
+              </a:graphicData>
+            </a:graphic>
+          </wp:inline>
+        </w:drawing>
       </w:r>
     </w:p>
     <w:sectPr>
@@ -241,6 +2717,56 @@
     </w:sectPr>
   </w:body>
 </w:document>
+</file>
+
+<file path=word/endnotes.xml><?xml version="1.0" encoding="utf-8"?>
+<w:endnotes xmlns:ve="http://schemas.openxmlformats.org/markup-compatibility/2006" xmlns:o="urn:schemas-microsoft-com:office:office" xmlns:r="http://schemas.openxmlformats.org/officeDocument/2006/relationships" xmlns:m="http://schemas.openxmlformats.org/officeDocument/2006/math" xmlns:v="urn:schemas-microsoft-com:vml" xmlns:wp="http://schemas.openxmlformats.org/drawingml/2006/wordprocessingDrawing" xmlns:w10="urn:schemas-microsoft-com:office:word" xmlns:w="http://schemas.openxmlformats.org/wordprocessingml/2006/main" xmlns:wne="http://schemas.microsoft.com/office/word/2006/wordml">
+  <w:endnote w:type="separator" w:id="0">
+    <w:p>
+      <w:pPr>
+        <w:spacing w:after="0" w:line="240" w:lineRule="auto"/>
+      </w:pPr>
+      <w:r>
+        <w:separator/>
+      </w:r>
+    </w:p>
+  </w:endnote>
+  <w:endnote w:type="continuationSeparator" w:id="1">
+    <w:p>
+      <w:pPr>
+        <w:spacing w:after="0" w:line="240" w:lineRule="auto"/>
+      </w:pPr>
+      <w:r>
+        <w:continuationSeparator/>
+      </w:r>
+    </w:p>
+  </w:endnote>
+</w:endnotes>
+</file>
+
+<file path=word/footnotes.xml><?xml version="1.0" encoding="utf-8"?>
+<w:footnotes xmlns:ve="http://schemas.openxmlformats.org/markup-compatibility/2006" xmlns:o="urn:schemas-microsoft-com:office:office" xmlns:r="http://schemas.openxmlformats.org/officeDocument/2006/relationships" xmlns:m="http://schemas.openxmlformats.org/officeDocument/2006/math" xmlns:v="urn:schemas-microsoft-com:vml" xmlns:wp="http://schemas.openxmlformats.org/drawingml/2006/wordprocessingDrawing" xmlns:w10="urn:schemas-microsoft-com:office:word" xmlns:w="http://schemas.openxmlformats.org/wordprocessingml/2006/main" xmlns:wne="http://schemas.microsoft.com/office/word/2006/wordml">
+  <w:footnote w:type="separator" w:id="0">
+    <w:p>
+      <w:pPr>
+        <w:spacing w:after="0" w:line="240" w:lineRule="auto"/>
+      </w:pPr>
+      <w:r>
+        <w:separator/>
+      </w:r>
+    </w:p>
+  </w:footnote>
+  <w:footnote w:type="continuationSeparator" w:id="1">
+    <w:p>
+      <w:pPr>
+        <w:spacing w:after="0" w:line="240" w:lineRule="auto"/>
+      </w:pPr>
+      <w:r>
+        <w:continuationSeparator/>
+      </w:r>
+    </w:p>
+  </w:footnote>
+</w:footnotes>
 </file>
 
 <file path=word/numbering.xml><?xml version="1.0" encoding="utf-8"?>
@@ -1076,6 +3602,7 @@
   <w:style w:type="paragraph" w:default="1" w:styleId="Normal">
     <w:name w:val="Normal"/>
     <w:qFormat/>
+    <w:rsid w:val="009D1740"/>
   </w:style>
   <w:style w:type="paragraph" w:styleId="Heading1">
     <w:name w:val="heading 1"/>
@@ -1127,6 +3654,7 @@
   <w:style w:type="character" w:default="1" w:styleId="DefaultParagraphFont">
     <w:name w:val="Default Paragraph Font"/>
     <w:uiPriority w:val="1"/>
+    <w:semiHidden/>
     <w:unhideWhenUsed/>
   </w:style>
   <w:style w:type="table" w:default="1" w:styleId="TableNormal">
@@ -1191,6 +3719,84 @@
       <w:ind w:left="720"/>
       <w:contextualSpacing/>
     </w:pPr>
+  </w:style>
+  <w:style w:type="paragraph" w:styleId="BalloonText">
+    <w:name w:val="Balloon Text"/>
+    <w:basedOn w:val="Normal"/>
+    <w:link w:val="BalloonTextChar"/>
+    <w:uiPriority w:val="99"/>
+    <w:semiHidden/>
+    <w:unhideWhenUsed/>
+    <w:rsid w:val="006E2EF1"/>
+    <w:pPr>
+      <w:spacing w:after="0" w:line="240" w:lineRule="auto"/>
+    </w:pPr>
+    <w:rPr>
+      <w:rFonts w:ascii="Tahoma" w:hAnsi="Tahoma" w:cs="Tahoma"/>
+      <w:sz w:val="16"/>
+      <w:szCs w:val="16"/>
+    </w:rPr>
+  </w:style>
+  <w:style w:type="character" w:customStyle="1" w:styleId="BalloonTextChar">
+    <w:name w:val="Balloon Text Char"/>
+    <w:basedOn w:val="DefaultParagraphFont"/>
+    <w:link w:val="BalloonText"/>
+    <w:uiPriority w:val="99"/>
+    <w:semiHidden/>
+    <w:rsid w:val="006E2EF1"/>
+    <w:rPr>
+      <w:rFonts w:ascii="Tahoma" w:hAnsi="Tahoma" w:cs="Tahoma"/>
+      <w:sz w:val="16"/>
+      <w:szCs w:val="16"/>
+    </w:rPr>
+  </w:style>
+  <w:style w:type="paragraph" w:styleId="Header">
+    <w:name w:val="header"/>
+    <w:basedOn w:val="Normal"/>
+    <w:link w:val="HeaderChar"/>
+    <w:uiPriority w:val="99"/>
+    <w:semiHidden/>
+    <w:unhideWhenUsed/>
+    <w:rsid w:val="00A36451"/>
+    <w:pPr>
+      <w:tabs>
+        <w:tab w:val="center" w:pos="4680"/>
+        <w:tab w:val="right" w:pos="9360"/>
+      </w:tabs>
+      <w:spacing w:after="0" w:line="240" w:lineRule="auto"/>
+    </w:pPr>
+  </w:style>
+  <w:style w:type="character" w:customStyle="1" w:styleId="HeaderChar">
+    <w:name w:val="Header Char"/>
+    <w:basedOn w:val="DefaultParagraphFont"/>
+    <w:link w:val="Header"/>
+    <w:uiPriority w:val="99"/>
+    <w:semiHidden/>
+    <w:rsid w:val="00A36451"/>
+  </w:style>
+  <w:style w:type="paragraph" w:styleId="Footer">
+    <w:name w:val="footer"/>
+    <w:basedOn w:val="Normal"/>
+    <w:link w:val="FooterChar"/>
+    <w:uiPriority w:val="99"/>
+    <w:semiHidden/>
+    <w:unhideWhenUsed/>
+    <w:rsid w:val="00A36451"/>
+    <w:pPr>
+      <w:tabs>
+        <w:tab w:val="center" w:pos="4680"/>
+        <w:tab w:val="right" w:pos="9360"/>
+      </w:tabs>
+      <w:spacing w:after="0" w:line="240" w:lineRule="auto"/>
+    </w:pPr>
+  </w:style>
+  <w:style w:type="character" w:customStyle="1" w:styleId="FooterChar">
+    <w:name w:val="Footer Char"/>
+    <w:basedOn w:val="DefaultParagraphFont"/>
+    <w:link w:val="Footer"/>
+    <w:uiPriority w:val="99"/>
+    <w:semiHidden/>
+    <w:rsid w:val="00A36451"/>
   </w:style>
 </w:styles>
 </file>

</xml_diff>